<commit_message>
Plano de Implantação [ATUALIZADO]
</commit_message>
<xml_diff>
--- a/Entrega Final/PGP/Equipe 4 - Plano de Implantação - Banco de Oportunidades.docx
+++ b/Entrega Final/PGP/Equipe 4 - Plano de Implantação - Banco de Oportunidades.docx
@@ -5215,7 +5215,7 @@
     <w:p>
       <w:pPr>
         <w:pageBreakBefore w:val="0"/>
-        <w:ind w:left="2160" w:firstLine="0"/>
+        <w:ind w:left="0" w:firstLine="0"/>
         <w:jc w:val="left"/>
         <w:rPr>
           <w:sz w:val="24"/>
@@ -5227,28 +5227,20 @@
           <w:rtl w:val="0"/>
         </w:rPr>
       </w:r>
-    </w:p>
-    <w:p>
-      <w:pPr>
-        <w:ind w:left="1275.5905511811022" w:firstLine="0"/>
-        <w:jc w:val="center"/>
-        <w:rPr>
-          <w:i w:val="1"/>
-          <w:sz w:val="24"/>
-          <w:szCs w:val="24"/>
-        </w:rPr>
-      </w:pPr>
-      <w:r>
-        <w:rPr>
-          <w:color w:val="6d9eeb"/>
-          <w:sz w:val="24"/>
-          <w:szCs w:val="24"/>
-        </w:rPr>
+      <w:r>
         <w:drawing>
-          <wp:inline distB="114300" distT="114300" distL="114300" distR="114300">
-            <wp:extent cx="5936442" cy="6396101"/>
+          <wp:anchor allowOverlap="1" behindDoc="0" distB="114300" distT="114300" distL="114300" distR="114300" hidden="0" layoutInCell="1" locked="0" relativeHeight="0" simplePos="0">
+            <wp:simplePos x="0" y="0"/>
+            <wp:positionH relativeFrom="column">
+              <wp:posOffset>104776</wp:posOffset>
+            </wp:positionH>
+            <wp:positionV relativeFrom="paragraph">
+              <wp:posOffset>228600</wp:posOffset>
+            </wp:positionV>
+            <wp:extent cx="6626550" cy="7658100"/>
             <wp:effectExtent b="0" l="0" r="0" t="0"/>
-            <wp:docPr id="2" name="image4.png"/>
+            <wp:wrapTopAndBottom distB="114300" distT="114300"/>
+            <wp:docPr id="5" name="image4.png"/>
             <a:graphic>
               <a:graphicData uri="http://schemas.openxmlformats.org/drawingml/2006/picture">
                 <pic:pic>
@@ -5258,7 +5250,7 @@
                   </pic:nvPicPr>
                   <pic:blipFill>
                     <a:blip r:embed="rId8"/>
-                    <a:srcRect b="5099" l="0" r="0" t="4618"/>
+                    <a:srcRect b="0" l="0" r="0" t="0"/>
                     <a:stretch>
                       <a:fillRect/>
                     </a:stretch>
@@ -5266,7 +5258,7 @@
                   <pic:spPr>
                     <a:xfrm>
                       <a:off x="0" y="0"/>
-                      <a:ext cx="5936442" cy="6396101"/>
+                      <a:ext cx="6626550" cy="7658100"/>
                     </a:xfrm>
                     <a:prstGeom prst="rect"/>
                     <a:ln/>
@@ -5274,18 +5266,20 @@
                 </pic:pic>
               </a:graphicData>
             </a:graphic>
-          </wp:inline>
+          </wp:anchor>
         </w:drawing>
       </w:r>
-      <w:r>
-        <w:rPr>
-          <w:color w:val="6d9eeb"/>
-          <w:sz w:val="24"/>
-          <w:szCs w:val="24"/>
-          <w:rtl w:val="0"/>
-        </w:rPr>
-        <w:br w:type="textWrapping"/>
-      </w:r>
+    </w:p>
+    <w:p>
+      <w:pPr>
+        <w:ind w:left="1275.5905511811022" w:firstLine="0"/>
+        <w:jc w:val="center"/>
+        <w:rPr>
+          <w:i w:val="1"/>
+          <w:sz w:val="24"/>
+          <w:szCs w:val="24"/>
+        </w:rPr>
+      </w:pPr>
       <w:r>
         <w:rPr>
           <w:sz w:val="24"/>
@@ -5302,6 +5296,38 @@
           <w:rtl w:val="0"/>
         </w:rPr>
         <w:t xml:space="preserve">AS-IS</w:t>
+      </w:r>
+    </w:p>
+    <w:p>
+      <w:pPr>
+        <w:ind w:left="1275.5905511811022" w:firstLine="0"/>
+        <w:jc w:val="center"/>
+        <w:rPr>
+          <w:i w:val="1"/>
+          <w:sz w:val="24"/>
+          <w:szCs w:val="24"/>
+        </w:rPr>
+      </w:pPr>
+      <w:r>
+        <w:rPr>
+          <w:rtl w:val="0"/>
+        </w:rPr>
+      </w:r>
+    </w:p>
+    <w:p>
+      <w:pPr>
+        <w:ind w:left="1275.5905511811022" w:firstLine="0"/>
+        <w:jc w:val="center"/>
+        <w:rPr>
+          <w:i w:val="1"/>
+          <w:sz w:val="24"/>
+          <w:szCs w:val="24"/>
+        </w:rPr>
+      </w:pPr>
+      <w:r>
+        <w:rPr>
+          <w:rtl w:val="0"/>
+        </w:rPr>
       </w:r>
     </w:p>
     <w:p>
@@ -6646,12 +6672,12 @@
           <wp:inline distB="114300" distT="114300" distL="114300" distR="114300">
             <wp:extent cx="6303645" cy="4238625"/>
             <wp:effectExtent b="0" l="0" r="0" t="0"/>
-            <wp:docPr id="3" name="image2.png"/>
+            <wp:docPr id="2" name="image1.png"/>
             <a:graphic>
               <a:graphicData uri="http://schemas.openxmlformats.org/drawingml/2006/picture">
                 <pic:pic>
                   <pic:nvPicPr>
-                    <pic:cNvPr id="0" name="image2.png"/>
+                    <pic:cNvPr id="0" name="image1.png"/>
                     <pic:cNvPicPr preferRelativeResize="0"/>
                   </pic:nvPicPr>
                   <pic:blipFill>
@@ -6847,19 +6873,19 @@
         </w:rPr>
         <w:drawing>
           <wp:inline distB="114300" distT="114300" distL="114300" distR="114300">
-            <wp:extent cx="6629400" cy="6544437"/>
+            <wp:extent cx="6626550" cy="7658100"/>
             <wp:effectExtent b="0" l="0" r="0" t="0"/>
-            <wp:docPr id="5" name="image1.png"/>
+            <wp:docPr id="4" name="image3.png"/>
             <a:graphic>
               <a:graphicData uri="http://schemas.openxmlformats.org/drawingml/2006/picture">
                 <pic:pic>
                   <pic:nvPicPr>
-                    <pic:cNvPr id="0" name="image1.png"/>
+                    <pic:cNvPr id="0" name="image3.png"/>
                     <pic:cNvPicPr preferRelativeResize="0"/>
                   </pic:nvPicPr>
                   <pic:blipFill>
                     <a:blip r:embed="rId10"/>
-                    <a:srcRect b="5951" l="0" r="0" t="7195"/>
+                    <a:srcRect b="0" l="0" r="0" t="0"/>
                     <a:stretch>
                       <a:fillRect/>
                     </a:stretch>
@@ -6867,7 +6893,7 @@
                   <pic:spPr>
                     <a:xfrm>
                       <a:off x="0" y="0"/>
-                      <a:ext cx="6629400" cy="6544437"/>
+                      <a:ext cx="6626550" cy="7658100"/>
                     </a:xfrm>
                     <a:prstGeom prst="rect"/>
                     <a:ln/>
@@ -6950,19 +6976,6 @@
         </w:rPr>
         <w:t xml:space="preserve">Foram realizadas modificações nos seguintes processos: publicação dos problemas mapeados e refinados no Banco de Oportunidade — frequentemente referidos como “BOs” — e  na classificação e filtragem dos BOs. Consequentemente, as atividades subsequentes desses processos incluem as seguintes mudanças: a filtragem dos BOs por status, categoria e Objetivos de Desenvolvimento Sustentável (ODS); a automatização do processo de publicação dos BOs na plataforma, por meio do upload de uma planilha; a geração automática do card ou página correspondente ao BO; e a possibilidade de submissão de soluções por parte dos agentes solucionadores, por meio de um botão disponível no próprio card do BO que redireciona ao forms.</w:t>
       </w:r>
-    </w:p>
-    <w:p>
-      <w:pPr>
-        <w:pageBreakBefore w:val="0"/>
-        <w:ind w:left="720" w:firstLine="720"/>
-        <w:rPr>
-          <w:sz w:val="24"/>
-          <w:szCs w:val="24"/>
-        </w:rPr>
-      </w:pPr>
-      <w:r>
-        <w:br w:type="page"/>
-      </w:r>
       <w:r>
         <w:rPr>
           <w:rtl w:val="0"/>
@@ -7713,42 +7726,6 @@
     </w:p>
     <w:p>
       <w:pPr>
-        <w:pStyle w:val="Heading4"/>
-        <w:ind w:left="0" w:firstLine="0"/>
-        <w:rPr>
-          <w:sz w:val="24"/>
-          <w:szCs w:val="24"/>
-        </w:rPr>
-      </w:pPr>
-      <w:bookmarkStart w:colFirst="0" w:colLast="0" w:name="_heading=h.9sry8lu5838l" w:id="46"/>
-      <w:bookmarkEnd w:id="46"/>
-      <w:r>
-        <w:rPr>
-          <w:rtl w:val="0"/>
-        </w:rPr>
-      </w:r>
-    </w:p>
-    <w:p>
-      <w:pPr>
-        <w:pageBreakBefore w:val="0"/>
-        <w:ind w:left="0" w:firstLine="0"/>
-        <w:jc w:val="left"/>
-        <w:rPr>
-          <w:sz w:val="24"/>
-          <w:szCs w:val="24"/>
-        </w:rPr>
-      </w:pPr>
-      <w:r>
-        <w:br w:type="page"/>
-      </w:r>
-      <w:r>
-        <w:rPr>
-          <w:rtl w:val="0"/>
-        </w:rPr>
-      </w:r>
-    </w:p>
-    <w:p>
-      <w:pPr>
         <w:pStyle w:val="Heading2"/>
         <w:numPr>
           <w:ilvl w:val="0"/>
@@ -7760,8 +7737,8 @@
           <w:b w:val="1"/>
         </w:rPr>
       </w:pPr>
-      <w:bookmarkStart w:colFirst="0" w:colLast="0" w:name="_heading=h.i7tntphr20ml" w:id="47"/>
-      <w:bookmarkEnd w:id="47"/>
+      <w:bookmarkStart w:colFirst="0" w:colLast="0" w:name="_heading=h.i7tntphr20ml" w:id="46"/>
+      <w:bookmarkEnd w:id="46"/>
       <w:r>
         <w:rPr>
           <w:b w:val="1"/>
@@ -7794,8 +7771,8 @@
           <w:b w:val="1"/>
         </w:rPr>
       </w:pPr>
-      <w:bookmarkStart w:colFirst="0" w:colLast="0" w:name="_heading=h.9yxt5odh6z1y" w:id="48"/>
-      <w:bookmarkEnd w:id="48"/>
+      <w:bookmarkStart w:colFirst="0" w:colLast="0" w:name="_heading=h.9yxt5odh6z1y" w:id="47"/>
+      <w:bookmarkEnd w:id="47"/>
       <w:r>
         <w:rPr>
           <w:b w:val="1"/>
@@ -7811,8 +7788,8 @@
         <w:jc w:val="left"/>
         <w:rPr/>
       </w:pPr>
-      <w:bookmarkStart w:colFirst="0" w:colLast="0" w:name="_heading=h.135s8pqlpzy9" w:id="49"/>
-      <w:bookmarkEnd w:id="49"/>
+      <w:bookmarkStart w:colFirst="0" w:colLast="0" w:name="_heading=h.135s8pqlpzy9" w:id="48"/>
+      <w:bookmarkEnd w:id="48"/>
       <w:r>
         <w:rPr>
           <w:rtl w:val="0"/>
@@ -7829,8 +7806,8 @@
           <w:szCs w:val="24"/>
         </w:rPr>
       </w:pPr>
-      <w:bookmarkStart w:colFirst="0" w:colLast="0" w:name="_heading=h.d1y71nh7l71m" w:id="50"/>
-      <w:bookmarkEnd w:id="50"/>
+      <w:bookmarkStart w:colFirst="0" w:colLast="0" w:name="_heading=h.d1y71nh7l71m" w:id="49"/>
+      <w:bookmarkEnd w:id="49"/>
       <w:r>
         <w:rPr>
           <w:color w:val="3c78d8"/>
@@ -7928,8 +7905,8 @@
           <w:b w:val="1"/>
         </w:rPr>
       </w:pPr>
-      <w:bookmarkStart w:colFirst="0" w:colLast="0" w:name="_heading=h.erkgffyfc5nv" w:id="51"/>
-      <w:bookmarkEnd w:id="51"/>
+      <w:bookmarkStart w:colFirst="0" w:colLast="0" w:name="_heading=h.erkgffyfc5nv" w:id="50"/>
+      <w:bookmarkEnd w:id="50"/>
       <w:r>
         <w:rPr>
           <w:b w:val="1"/>
@@ -7977,8 +7954,8 @@
           <w:color w:val="000000"/>
         </w:rPr>
       </w:pPr>
-      <w:bookmarkStart w:colFirst="0" w:colLast="0" w:name="_heading=h.p1dzt113h134" w:id="52"/>
-      <w:bookmarkEnd w:id="52"/>
+      <w:bookmarkStart w:colFirst="0" w:colLast="0" w:name="_heading=h.p1dzt113h134" w:id="51"/>
+      <w:bookmarkEnd w:id="51"/>
       <w:r>
         <w:rPr>
           <w:color w:val="000000"/>
@@ -8529,8 +8506,8 @@
         <w:ind w:left="2160" w:hanging="360"/>
         <w:rPr/>
       </w:pPr>
-      <w:bookmarkStart w:colFirst="0" w:colLast="0" w:name="_heading=h.l29hbi7elhwi" w:id="53"/>
-      <w:bookmarkEnd w:id="53"/>
+      <w:bookmarkStart w:colFirst="0" w:colLast="0" w:name="_heading=h.l29hbi7elhwi" w:id="52"/>
+      <w:bookmarkEnd w:id="52"/>
       <w:r>
         <w:rPr>
           <w:rtl w:val="0"/>
@@ -8657,8 +8634,8 @@
         <w:ind w:left="2160" w:hanging="360"/>
         <w:rPr/>
       </w:pPr>
-      <w:bookmarkStart w:colFirst="0" w:colLast="0" w:name="_heading=h.cfhkwldvddap" w:id="54"/>
-      <w:bookmarkEnd w:id="54"/>
+      <w:bookmarkStart w:colFirst="0" w:colLast="0" w:name="_heading=h.cfhkwldvddap" w:id="53"/>
+      <w:bookmarkEnd w:id="53"/>
       <w:r>
         <w:rPr>
           <w:rtl w:val="0"/>
@@ -8987,8 +8964,8 @@
         <w:ind w:left="2160" w:hanging="360"/>
         <w:rPr/>
       </w:pPr>
-      <w:bookmarkStart w:colFirst="0" w:colLast="0" w:name="_heading=h.b0s1us2idrss" w:id="55"/>
-      <w:bookmarkEnd w:id="55"/>
+      <w:bookmarkStart w:colFirst="0" w:colLast="0" w:name="_heading=h.b0s1us2idrss" w:id="54"/>
+      <w:bookmarkEnd w:id="54"/>
       <w:r>
         <w:rPr>
           <w:rtl w:val="0"/>
@@ -9123,8 +9100,8 @@
           <w:b w:val="1"/>
         </w:rPr>
       </w:pPr>
-      <w:bookmarkStart w:colFirst="0" w:colLast="0" w:name="_heading=h.kwir5hczjq2x" w:id="56"/>
-      <w:bookmarkEnd w:id="56"/>
+      <w:bookmarkStart w:colFirst="0" w:colLast="0" w:name="_heading=h.kwir5hczjq2x" w:id="55"/>
+      <w:bookmarkEnd w:id="55"/>
       <w:r>
         <w:rPr>
           <w:b w:val="1"/>
@@ -9210,8 +9187,8 @@
           <w:b w:val="1"/>
         </w:rPr>
       </w:pPr>
-      <w:bookmarkStart w:colFirst="0" w:colLast="0" w:name="_heading=h.l75180q868uf" w:id="57"/>
-      <w:bookmarkEnd w:id="57"/>
+      <w:bookmarkStart w:colFirst="0" w:colLast="0" w:name="_heading=h.l75180q868uf" w:id="56"/>
+      <w:bookmarkEnd w:id="56"/>
       <w:r>
         <w:rPr>
           <w:b w:val="1"/>
@@ -9313,8 +9290,8 @@
           <w:b w:val="1"/>
         </w:rPr>
       </w:pPr>
-      <w:bookmarkStart w:colFirst="0" w:colLast="0" w:name="_heading=h.x84cshi76dyd" w:id="58"/>
-      <w:bookmarkEnd w:id="58"/>
+      <w:bookmarkStart w:colFirst="0" w:colLast="0" w:name="_heading=h.x84cshi76dyd" w:id="57"/>
+      <w:bookmarkEnd w:id="57"/>
       <w:r>
         <w:rPr>
           <w:b w:val="1"/>
@@ -9348,8 +9325,8 @@
         <w:jc w:val="left"/>
         <w:rPr/>
       </w:pPr>
-      <w:bookmarkStart w:colFirst="0" w:colLast="0" w:name="_heading=h.v2qzeodca8gz" w:id="59"/>
-      <w:bookmarkEnd w:id="59"/>
+      <w:bookmarkStart w:colFirst="0" w:colLast="0" w:name="_heading=h.v2qzeodca8gz" w:id="58"/>
+      <w:bookmarkEnd w:id="58"/>
       <w:r>
         <w:rPr>
           <w:rtl w:val="0"/>
@@ -9778,8 +9755,8 @@
         <w:jc w:val="left"/>
         <w:rPr/>
       </w:pPr>
-      <w:bookmarkStart w:colFirst="0" w:colLast="0" w:name="_heading=h.qng68y1bqklm" w:id="60"/>
-      <w:bookmarkEnd w:id="60"/>
+      <w:bookmarkStart w:colFirst="0" w:colLast="0" w:name="_heading=h.qng68y1bqklm" w:id="59"/>
+      <w:bookmarkEnd w:id="59"/>
       <w:r>
         <w:rPr>
           <w:b w:val="1"/>
@@ -10271,21 +10248,6 @@
     </w:p>
     <w:p>
       <w:pPr>
-        <w:ind w:left="2160" w:firstLine="0"/>
-        <w:jc w:val="left"/>
-        <w:rPr>
-          <w:sz w:val="24"/>
-          <w:szCs w:val="24"/>
-        </w:rPr>
-      </w:pPr>
-      <w:r>
-        <w:rPr>
-          <w:rtl w:val="0"/>
-        </w:rPr>
-      </w:r>
-    </w:p>
-    <w:p>
-      <w:pPr>
         <w:pStyle w:val="Heading2"/>
         <w:numPr>
           <w:ilvl w:val="0"/>
@@ -10297,8 +10259,8 @@
           <w:b w:val="1"/>
         </w:rPr>
       </w:pPr>
-      <w:bookmarkStart w:colFirst="0" w:colLast="0" w:name="_heading=h.1lsftceebf7p" w:id="61"/>
-      <w:bookmarkEnd w:id="61"/>
+      <w:bookmarkStart w:colFirst="0" w:colLast="0" w:name="_heading=h.1lsftceebf7p" w:id="60"/>
+      <w:bookmarkEnd w:id="60"/>
       <w:r>
         <w:rPr>
           <w:b w:val="1"/>
@@ -10462,8 +10424,8 @@
         <w:jc w:val="left"/>
         <w:rPr/>
       </w:pPr>
-      <w:bookmarkStart w:colFirst="0" w:colLast="0" w:name="_heading=h.5zgf68m88fo5" w:id="62"/>
-      <w:bookmarkEnd w:id="62"/>
+      <w:bookmarkStart w:colFirst="0" w:colLast="0" w:name="_heading=h.5zgf68m88fo5" w:id="61"/>
+      <w:bookmarkEnd w:id="61"/>
       <w:r>
         <w:br w:type="page"/>
       </w:r>
@@ -10486,8 +10448,8 @@
           <w:b w:val="1"/>
         </w:rPr>
       </w:pPr>
-      <w:bookmarkStart w:colFirst="0" w:colLast="0" w:name="_heading=h.d0s7zyjaofch" w:id="63"/>
-      <w:bookmarkEnd w:id="63"/>
+      <w:bookmarkStart w:colFirst="0" w:colLast="0" w:name="_heading=h.d0s7zyjaofch" w:id="62"/>
+      <w:bookmarkEnd w:id="62"/>
       <w:r>
         <w:rPr>
           <w:b w:val="1"/>
@@ -11307,8 +11269,8 @@
         <w:szCs w:val="20"/>
       </w:rPr>
     </w:pPr>
-    <w:bookmarkStart w:colFirst="0" w:colLast="0" w:name="_heading=h.17dp8vu" w:id="64"/>
-    <w:bookmarkEnd w:id="64"/>
+    <w:bookmarkStart w:colFirst="0" w:colLast="0" w:name="_heading=h.17dp8vu" w:id="63"/>
+    <w:bookmarkEnd w:id="63"/>
     <w:r>
       <w:rPr>
         <w:rtl w:val="0"/>
@@ -11320,8 +11282,8 @@
       <w:pStyle w:val="Title"/>
       <w:rPr/>
     </w:pPr>
-    <w:bookmarkStart w:colFirst="0" w:colLast="0" w:name="_heading=h.3rdcrjn" w:id="65"/>
-    <w:bookmarkEnd w:id="65"/>
+    <w:bookmarkStart w:colFirst="0" w:colLast="0" w:name="_heading=h.3rdcrjn" w:id="64"/>
+    <w:bookmarkEnd w:id="64"/>
     <w:r>
       <w:rPr>
         <w:rFonts w:ascii="Trebuchet MS" w:cs="Trebuchet MS" w:eastAsia="Trebuchet MS" w:hAnsi="Trebuchet MS"/>
@@ -11332,12 +11294,12 @@
         <wp:inline distB="114300" distT="114300" distL="114300" distR="114300">
           <wp:extent cx="557213" cy="742950"/>
           <wp:effectExtent b="0" l="0" r="0" t="0"/>
-          <wp:docPr descr="Marca70Anos - UFPE - Horizontal.png" id="4" name="image3.png"/>
+          <wp:docPr descr="Marca70Anos - UFPE - Horizontal.png" id="3" name="image2.png"/>
           <a:graphic>
             <a:graphicData uri="http://schemas.openxmlformats.org/drawingml/2006/picture">
               <pic:pic>
                 <pic:nvPicPr>
-                  <pic:cNvPr descr="Marca70Anos - UFPE - Horizontal.png" id="0" name="image3.png"/>
+                  <pic:cNvPr descr="Marca70Anos - UFPE - Horizontal.png" id="0" name="image2.png"/>
                   <pic:cNvPicPr preferRelativeResize="0"/>
                 </pic:nvPicPr>
                 <pic:blipFill>
@@ -14608,7 +14570,7 @@
 
 <file path=customXML/item1.xml><?xml version="1.0" encoding="utf-8"?>
 <go:gDocsCustomXmlDataStorage xmlns:go="http://customooxmlschemas.google.com/" xmlns:r="http://schemas.openxmlformats.org/officeDocument/2006/relationships" uri="GoogleDocsCustomDataVersion2">
-  <go:docsCustomData xmlns:go="http://customooxmlschemas.google.com/" roundtripDataSignature="AMtx7mhptFbc46Ivff3RF6ibwreY9oFuBw==">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</go:docsCustomData>
+  <go:docsCustomData xmlns:go="http://customooxmlschemas.google.com/" roundtripDataSignature="AMtx7mgxhdgDjErbvN/I+8+5+b7fPkRSzw==">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</go:docsCustomData>
 </go:gDocsCustomXmlDataStorage>
 </file>
 

</xml_diff>